<commit_message>
Added 2 handouts, section swap info
</commit_message>
<xml_diff>
--- a/handouts-raw/06-submitting-work.docx
+++ b/handouts-raw/06-submitting-work.docx
@@ -40,7 +40,12 @@
         <w:tab/>
       </w:r>
       <w:r>
-        <w:t xml:space="preserve">       January 12, 2018</w:t>
+        <w:t xml:space="preserve">       January 16</w:t>
+      </w:r>
+      <w:bookmarkStart w:id="0" w:name="_GoBack"/>
+      <w:bookmarkEnd w:id="0"/>
+      <w:r>
+        <w:t>, 2018</w:t>
       </w:r>
     </w:p>
     <w:p>
@@ -91,8 +96,6 @@
           <w:szCs w:val="12"/>
         </w:rPr>
       </w:pPr>
-      <w:bookmarkStart w:id="0" w:name="_GoBack"/>
-      <w:bookmarkEnd w:id="0"/>
     </w:p>
     <w:p>
       <w:pPr>
@@ -1517,11 +1520,15 @@
   </w:style>
   <w:style w:type="character" w:default="1" w:styleId="DefaultParagraphFont">
     <w:name w:val="Default Paragraph Font"/>
+    <w:uiPriority w:val="1"/>
     <w:semiHidden/>
+    <w:unhideWhenUsed/>
   </w:style>
   <w:style w:type="table" w:default="1" w:styleId="TableNormal">
     <w:name w:val="Normal Table"/>
+    <w:uiPriority w:val="99"/>
     <w:semiHidden/>
+    <w:unhideWhenUsed/>
     <w:tblPr>
       <w:tblInd w:w="0" w:type="dxa"/>
       <w:tblCellMar>
@@ -1534,7 +1541,9 @@
   </w:style>
   <w:style w:type="numbering" w:default="1" w:styleId="NoList">
     <w:name w:val="No List"/>
+    <w:uiPriority w:val="99"/>
     <w:semiHidden/>
+    <w:unhideWhenUsed/>
   </w:style>
   <w:style w:type="paragraph" w:styleId="Footer">
     <w:name w:val="footer"/>

</xml_diff>